<commit_message>
fix: Error en ediatar del Anexo 2.1
</commit_message>
<xml_diff>
--- a/storage/anexo_2_1.docx
+++ b/storage/anexo_2_1.docx
@@ -42,21 +42,21 @@
       <w:pPr/>
       <w:r>
         <w:rPr/>
-        <w:t xml:space="preserve">Unidad Económica: gghh</w:t>
-      </w:r>
-    </w:p>
-    <w:p>
-      <w:pPr/>
-      <w:r>
-        <w:rPr/>
-        <w:t xml:space="preserve">Periodo: hgghjghhg</w:t>
-      </w:r>
-    </w:p>
-    <w:p>
-      <w:pPr/>
-      <w:r>
-        <w:rPr/>
-        <w:t xml:space="preserve">Fecha: 2025-12-31</w:t>
+        <w:t xml:space="preserve">Unidad Económica: Financiera Independencai</w:t>
+      </w:r>
+    </w:p>
+    <w:p>
+      <w:pPr/>
+      <w:r>
+        <w:rPr/>
+        <w:t xml:space="preserve">Periodo: 3 mese</w:t>
+      </w:r>
+    </w:p>
+    <w:p>
+      <w:pPr/>
+      <w:r>
+        <w:rPr/>
+        <w:t xml:space="preserve">Fecha: 2023-02-05</w:t>
       </w:r>
     </w:p>
     <w:p>
@@ -75,28 +75,28 @@
       <w:pPr/>
       <w:r>
         <w:rPr/>
-        <w:t xml:space="preserve">legalmente_constituida: No</w:t>
-      </w:r>
-    </w:p>
-    <w:p>
-      <w:pPr/>
-      <w:r>
-        <w:rPr/>
-        <w:t xml:space="preserve">convenio_cooperacion: Sí</w:t>
-      </w:r>
-    </w:p>
-    <w:p>
-      <w:pPr/>
-      <w:r>
-        <w:rPr/>
-        <w:t xml:space="preserve">convenio_aprendizaje: Sí</w:t>
-      </w:r>
-    </w:p>
-    <w:p>
-      <w:pPr/>
-      <w:r>
-        <w:rPr/>
-        <w:t xml:space="preserve">convenio_marco: Sí</w:t>
+        <w:t xml:space="preserve">legalmente_constituida: 0</w:t>
+      </w:r>
+    </w:p>
+    <w:p>
+      <w:pPr/>
+      <w:r>
+        <w:rPr/>
+        <w:t xml:space="preserve">convenio_cooperacion: 0</w:t>
+      </w:r>
+    </w:p>
+    <w:p>
+      <w:pPr/>
+      <w:r>
+        <w:rPr/>
+        <w:t xml:space="preserve">convenio_aprendizaje: 0</w:t>
+      </w:r>
+    </w:p>
+    <w:p>
+      <w:pPr/>
+      <w:r>
+        <w:rPr/>
+        <w:t xml:space="preserve">convenio_marco: 0</w:t>
       </w:r>
     </w:p>
     <w:p>
@@ -115,42 +115,42 @@
       <w:pPr/>
       <w:r>
         <w:rPr/>
-        <w:t xml:space="preserve">personal_capacitado: 3</w:t>
-      </w:r>
-    </w:p>
-    <w:p>
-      <w:pPr/>
-      <w:r>
-        <w:rPr/>
-        <w:t xml:space="preserve">areas_especializadas: 3</w:t>
-      </w:r>
-    </w:p>
-    <w:p>
-      <w:pPr/>
-      <w:r>
-        <w:rPr/>
-        <w:t xml:space="preserve">mentor_licenciatura: 3</w:t>
-      </w:r>
-    </w:p>
-    <w:p>
-      <w:pPr/>
-      <w:r>
-        <w:rPr/>
-        <w:t xml:space="preserve">plan_formacion: 3</w:t>
-      </w:r>
-    </w:p>
-    <w:p>
-      <w:pPr/>
-      <w:r>
-        <w:rPr/>
-        <w:t xml:space="preserve">capacidad_plan: 3</w:t>
-      </w:r>
-    </w:p>
-    <w:p>
-      <w:pPr/>
-      <w:r>
-        <w:rPr/>
-        <w:t xml:space="preserve">puestos_aprendizaje: 3</w:t>
+        <w:t xml:space="preserve">personal_capacitado: 1</w:t>
+      </w:r>
+    </w:p>
+    <w:p>
+      <w:pPr/>
+      <w:r>
+        <w:rPr/>
+        <w:t xml:space="preserve">areas_especializadas: 1</w:t>
+      </w:r>
+    </w:p>
+    <w:p>
+      <w:pPr/>
+      <w:r>
+        <w:rPr/>
+        <w:t xml:space="preserve">mentor_licenciatura: 1</w:t>
+      </w:r>
+    </w:p>
+    <w:p>
+      <w:pPr/>
+      <w:r>
+        <w:rPr/>
+        <w:t xml:space="preserve">plan_formacion: 1</w:t>
+      </w:r>
+    </w:p>
+    <w:p>
+      <w:pPr/>
+      <w:r>
+        <w:rPr/>
+        <w:t xml:space="preserve">capacidad_plan: 1</w:t>
+      </w:r>
+    </w:p>
+    <w:p>
+      <w:pPr/>
+      <w:r>
+        <w:rPr/>
+        <w:t xml:space="preserve">puestos_aprendizaje: 1</w:t>
       </w:r>
     </w:p>
     <w:p>

</xml_diff>

<commit_message>
fix: corrige errores en controladores, vistas y modelo relacionados a anexos y estadísticas
</commit_message>
<xml_diff>
--- a/storage/anexo_2_1.docx
+++ b/storage/anexo_2_1.docx
@@ -26,6 +26,7 @@
         <w:t xml:space="preserve">Anexo 2.1</w:t>
       </w:r>
     </w:p>
+    <w:p/>
     <w:p>
       <w:pPr/>
       <w:r>
@@ -38,27 +39,121 @@
         <w:t xml:space="preserve">Información General</w:t>
       </w:r>
     </w:p>
-    <w:p>
-      <w:pPr/>
-      <w:r>
-        <w:rPr/>
-        <w:t xml:space="preserve">Unidad Económica: Financiera Independencai</w:t>
-      </w:r>
-    </w:p>
-    <w:p>
-      <w:pPr/>
-      <w:r>
-        <w:rPr/>
-        <w:t xml:space="preserve">Periodo: 3 mese</w:t>
-      </w:r>
-    </w:p>
-    <w:p>
-      <w:pPr/>
-      <w:r>
-        <w:rPr/>
-        <w:t xml:space="preserve">Fecha: 2023-02-05</w:t>
-      </w:r>
-    </w:p>
+    <w:tbl>
+      <w:tblGrid>
+        <w:gridCol w:w="5000" w:type="dxa"/>
+        <w:gridCol w:w="5000" w:type="dxa"/>
+      </w:tblGrid>
+      <w:tblPr>
+        <w:tblW w:w="5000" w:type="auto"/>
+        <w:tblLayout w:type="autofit"/>
+        <w:tblBorders>
+          <w:top w:val="single" w:sz="6" w:color="000000"/>
+          <w:left w:val="single" w:sz="6" w:color="000000"/>
+          <w:right w:val="single" w:sz="6" w:color="000000"/>
+          <w:bottom w:val="single" w:sz="6" w:color="000000"/>
+          <w:insideH w:val="single" w:sz="6" w:color="000000"/>
+          <w:insideV w:val="single" w:sz="6" w:color="000000"/>
+        </w:tblBorders>
+      </w:tblPr>
+      <w:tr>
+        <w:trPr/>
+        <w:tc>
+          <w:tcPr>
+            <w:tcW w:w="5000" w:type="dxa"/>
+            <w:noWrap/>
+          </w:tcPr>
+          <w:p>
+            <w:pPr/>
+            <w:r>
+              <w:rPr>
+                <w:b w:val="1"/>
+                <w:bCs w:val="1"/>
+              </w:rPr>
+              <w:t xml:space="preserve">Unidad Económica</w:t>
+            </w:r>
+          </w:p>
+        </w:tc>
+        <w:tc>
+          <w:tcPr>
+            <w:tcW w:w="5000" w:type="dxa"/>
+            <w:noWrap/>
+          </w:tcPr>
+          <w:p>
+            <w:pPr/>
+            <w:r>
+              <w:rPr/>
+              <w:t xml:space="preserve">df</w:t>
+            </w:r>
+          </w:p>
+        </w:tc>
+      </w:tr>
+      <w:tr>
+        <w:trPr/>
+        <w:tc>
+          <w:tcPr>
+            <w:tcW w:w="5000" w:type="dxa"/>
+            <w:noWrap/>
+          </w:tcPr>
+          <w:p>
+            <w:pPr/>
+            <w:r>
+              <w:rPr>
+                <w:b w:val="1"/>
+                <w:bCs w:val="1"/>
+              </w:rPr>
+              <w:t xml:space="preserve">Periodo</w:t>
+            </w:r>
+          </w:p>
+        </w:tc>
+        <w:tc>
+          <w:tcPr>
+            <w:tcW w:w="5000" w:type="dxa"/>
+            <w:noWrap/>
+          </w:tcPr>
+          <w:p>
+            <w:pPr/>
+            <w:r>
+              <w:rPr/>
+              <w:t xml:space="preserve">das</w:t>
+            </w:r>
+          </w:p>
+        </w:tc>
+      </w:tr>
+      <w:tr>
+        <w:trPr/>
+        <w:tc>
+          <w:tcPr>
+            <w:tcW w:w="5000" w:type="dxa"/>
+            <w:noWrap/>
+          </w:tcPr>
+          <w:p>
+            <w:pPr/>
+            <w:r>
+              <w:rPr>
+                <w:b w:val="1"/>
+                <w:bCs w:val="1"/>
+              </w:rPr>
+              <w:t xml:space="preserve">Fecha</w:t>
+            </w:r>
+          </w:p>
+        </w:tc>
+        <w:tc>
+          <w:tcPr>
+            <w:tcW w:w="5000" w:type="dxa"/>
+            <w:noWrap/>
+          </w:tcPr>
+          <w:p>
+            <w:pPr/>
+            <w:r>
+              <w:rPr/>
+              <w:t xml:space="preserve">0005-04-05</w:t>
+            </w:r>
+          </w:p>
+        </w:tc>
+      </w:tr>
+    </w:tbl>
+    <w:p/>
     <w:p>
       <w:pPr/>
       <w:r>
@@ -71,34 +166,153 @@
         <w:t xml:space="preserve">Sección 1 - Situación Legal</w:t>
       </w:r>
     </w:p>
-    <w:p>
-      <w:pPr/>
-      <w:r>
-        <w:rPr/>
-        <w:t xml:space="preserve">legalmente_constituida: 0</w:t>
-      </w:r>
-    </w:p>
-    <w:p>
-      <w:pPr/>
-      <w:r>
-        <w:rPr/>
-        <w:t xml:space="preserve">convenio_cooperacion: 0</w:t>
-      </w:r>
-    </w:p>
-    <w:p>
-      <w:pPr/>
-      <w:r>
-        <w:rPr/>
-        <w:t xml:space="preserve">convenio_aprendizaje: 0</w:t>
-      </w:r>
-    </w:p>
-    <w:p>
-      <w:pPr/>
-      <w:r>
-        <w:rPr/>
-        <w:t xml:space="preserve">convenio_marco: 0</w:t>
-      </w:r>
-    </w:p>
+    <w:tbl>
+      <w:tblGrid>
+        <w:gridCol w:w="5000" w:type="dxa"/>
+        <w:gridCol w:w="5000" w:type="dxa"/>
+      </w:tblGrid>
+      <w:tblPr>
+        <w:tblW w:w="5000" w:type="auto"/>
+        <w:tblLayout w:type="autofit"/>
+        <w:tblBorders>
+          <w:top w:val="single" w:sz="6" w:color="000000"/>
+          <w:left w:val="single" w:sz="6" w:color="000000"/>
+          <w:right w:val="single" w:sz="6" w:color="000000"/>
+          <w:bottom w:val="single" w:sz="6" w:color="000000"/>
+          <w:insideH w:val="single" w:sz="6" w:color="000000"/>
+          <w:insideV w:val="single" w:sz="6" w:color="000000"/>
+        </w:tblBorders>
+      </w:tblPr>
+      <w:tr>
+        <w:trPr/>
+        <w:tc>
+          <w:tcPr>
+            <w:tcW w:w="5000" w:type="dxa"/>
+            <w:noWrap/>
+          </w:tcPr>
+          <w:p>
+            <w:pPr/>
+            <w:r>
+              <w:rPr>
+                <w:b w:val="1"/>
+                <w:bCs w:val="1"/>
+              </w:rPr>
+              <w:t xml:space="preserve">legalmente_constituida</w:t>
+            </w:r>
+          </w:p>
+        </w:tc>
+        <w:tc>
+          <w:tcPr>
+            <w:tcW w:w="5000" w:type="dxa"/>
+            <w:noWrap/>
+          </w:tcPr>
+          <w:p>
+            <w:pPr/>
+            <w:r>
+              <w:rPr/>
+              <w:t xml:space="preserve">0</w:t>
+            </w:r>
+          </w:p>
+        </w:tc>
+      </w:tr>
+      <w:tr>
+        <w:trPr/>
+        <w:tc>
+          <w:tcPr>
+            <w:tcW w:w="5000" w:type="dxa"/>
+            <w:noWrap/>
+          </w:tcPr>
+          <w:p>
+            <w:pPr/>
+            <w:r>
+              <w:rPr>
+                <w:b w:val="1"/>
+                <w:bCs w:val="1"/>
+              </w:rPr>
+              <w:t xml:space="preserve">convenio_cooperacion</w:t>
+            </w:r>
+          </w:p>
+        </w:tc>
+        <w:tc>
+          <w:tcPr>
+            <w:tcW w:w="5000" w:type="dxa"/>
+            <w:noWrap/>
+          </w:tcPr>
+          <w:p>
+            <w:pPr/>
+            <w:r>
+              <w:rPr/>
+              <w:t xml:space="preserve">0</w:t>
+            </w:r>
+          </w:p>
+        </w:tc>
+      </w:tr>
+      <w:tr>
+        <w:trPr/>
+        <w:tc>
+          <w:tcPr>
+            <w:tcW w:w="5000" w:type="dxa"/>
+            <w:noWrap/>
+          </w:tcPr>
+          <w:p>
+            <w:pPr/>
+            <w:r>
+              <w:rPr>
+                <w:b w:val="1"/>
+                <w:bCs w:val="1"/>
+              </w:rPr>
+              <w:t xml:space="preserve">convenio_aprendizaje</w:t>
+            </w:r>
+          </w:p>
+        </w:tc>
+        <w:tc>
+          <w:tcPr>
+            <w:tcW w:w="5000" w:type="dxa"/>
+            <w:noWrap/>
+          </w:tcPr>
+          <w:p>
+            <w:pPr/>
+            <w:r>
+              <w:rPr/>
+              <w:t xml:space="preserve">0</w:t>
+            </w:r>
+          </w:p>
+        </w:tc>
+      </w:tr>
+      <w:tr>
+        <w:trPr/>
+        <w:tc>
+          <w:tcPr>
+            <w:tcW w:w="5000" w:type="dxa"/>
+            <w:noWrap/>
+          </w:tcPr>
+          <w:p>
+            <w:pPr/>
+            <w:r>
+              <w:rPr>
+                <w:b w:val="1"/>
+                <w:bCs w:val="1"/>
+              </w:rPr>
+              <w:t xml:space="preserve">convenio_marco</w:t>
+            </w:r>
+          </w:p>
+        </w:tc>
+        <w:tc>
+          <w:tcPr>
+            <w:tcW w:w="5000" w:type="dxa"/>
+            <w:noWrap/>
+          </w:tcPr>
+          <w:p>
+            <w:pPr/>
+            <w:r>
+              <w:rPr/>
+              <w:t xml:space="preserve">1</w:t>
+            </w:r>
+          </w:p>
+        </w:tc>
+      </w:tr>
+    </w:tbl>
+    <w:p/>
     <w:p>
       <w:pPr/>
       <w:r>
@@ -111,48 +325,217 @@
         <w:t xml:space="preserve">Sección 2 - Situación Educativa/Formativa</w:t>
       </w:r>
     </w:p>
-    <w:p>
-      <w:pPr/>
-      <w:r>
-        <w:rPr/>
-        <w:t xml:space="preserve">personal_capacitado: 1</w:t>
-      </w:r>
-    </w:p>
-    <w:p>
-      <w:pPr/>
-      <w:r>
-        <w:rPr/>
-        <w:t xml:space="preserve">areas_especializadas: 1</w:t>
-      </w:r>
-    </w:p>
-    <w:p>
-      <w:pPr/>
-      <w:r>
-        <w:rPr/>
-        <w:t xml:space="preserve">mentor_licenciatura: 1</w:t>
-      </w:r>
-    </w:p>
-    <w:p>
-      <w:pPr/>
-      <w:r>
-        <w:rPr/>
-        <w:t xml:space="preserve">plan_formacion: 1</w:t>
-      </w:r>
-    </w:p>
-    <w:p>
-      <w:pPr/>
-      <w:r>
-        <w:rPr/>
-        <w:t xml:space="preserve">capacidad_plan: 1</w:t>
-      </w:r>
-    </w:p>
-    <w:p>
-      <w:pPr/>
-      <w:r>
-        <w:rPr/>
-        <w:t xml:space="preserve">puestos_aprendizaje: 1</w:t>
-      </w:r>
-    </w:p>
+    <w:tbl>
+      <w:tblGrid>
+        <w:gridCol w:w="5000" w:type="dxa"/>
+        <w:gridCol w:w="5000" w:type="dxa"/>
+      </w:tblGrid>
+      <w:tblPr>
+        <w:tblW w:w="5000" w:type="auto"/>
+        <w:tblLayout w:type="autofit"/>
+        <w:tblBorders>
+          <w:top w:val="single" w:sz="6" w:color="000000"/>
+          <w:left w:val="single" w:sz="6" w:color="000000"/>
+          <w:right w:val="single" w:sz="6" w:color="000000"/>
+          <w:bottom w:val="single" w:sz="6" w:color="000000"/>
+          <w:insideH w:val="single" w:sz="6" w:color="000000"/>
+          <w:insideV w:val="single" w:sz="6" w:color="000000"/>
+        </w:tblBorders>
+      </w:tblPr>
+      <w:tr>
+        <w:trPr/>
+        <w:tc>
+          <w:tcPr>
+            <w:tcW w:w="5000" w:type="dxa"/>
+            <w:noWrap/>
+          </w:tcPr>
+          <w:p>
+            <w:pPr/>
+            <w:r>
+              <w:rPr>
+                <w:b w:val="1"/>
+                <w:bCs w:val="1"/>
+              </w:rPr>
+              <w:t xml:space="preserve">personal_capacitado</w:t>
+            </w:r>
+          </w:p>
+        </w:tc>
+        <w:tc>
+          <w:tcPr>
+            <w:tcW w:w="5000" w:type="dxa"/>
+            <w:noWrap/>
+          </w:tcPr>
+          <w:p>
+            <w:pPr/>
+            <w:r>
+              <w:rPr/>
+              <w:t xml:space="preserve">2</w:t>
+            </w:r>
+          </w:p>
+        </w:tc>
+      </w:tr>
+      <w:tr>
+        <w:trPr/>
+        <w:tc>
+          <w:tcPr>
+            <w:tcW w:w="5000" w:type="dxa"/>
+            <w:noWrap/>
+          </w:tcPr>
+          <w:p>
+            <w:pPr/>
+            <w:r>
+              <w:rPr>
+                <w:b w:val="1"/>
+                <w:bCs w:val="1"/>
+              </w:rPr>
+              <w:t xml:space="preserve">areas_especializadas</w:t>
+            </w:r>
+          </w:p>
+        </w:tc>
+        <w:tc>
+          <w:tcPr>
+            <w:tcW w:w="5000" w:type="dxa"/>
+            <w:noWrap/>
+          </w:tcPr>
+          <w:p>
+            <w:pPr/>
+            <w:r>
+              <w:rPr/>
+              <w:t xml:space="preserve">2</w:t>
+            </w:r>
+          </w:p>
+        </w:tc>
+      </w:tr>
+      <w:tr>
+        <w:trPr/>
+        <w:tc>
+          <w:tcPr>
+            <w:tcW w:w="5000" w:type="dxa"/>
+            <w:noWrap/>
+          </w:tcPr>
+          <w:p>
+            <w:pPr/>
+            <w:r>
+              <w:rPr>
+                <w:b w:val="1"/>
+                <w:bCs w:val="1"/>
+              </w:rPr>
+              <w:t xml:space="preserve">mentor_licenciatura</w:t>
+            </w:r>
+          </w:p>
+        </w:tc>
+        <w:tc>
+          <w:tcPr>
+            <w:tcW w:w="5000" w:type="dxa"/>
+            <w:noWrap/>
+          </w:tcPr>
+          <w:p>
+            <w:pPr/>
+            <w:r>
+              <w:rPr/>
+              <w:t xml:space="preserve">2</w:t>
+            </w:r>
+          </w:p>
+        </w:tc>
+      </w:tr>
+      <w:tr>
+        <w:trPr/>
+        <w:tc>
+          <w:tcPr>
+            <w:tcW w:w="5000" w:type="dxa"/>
+            <w:noWrap/>
+          </w:tcPr>
+          <w:p>
+            <w:pPr/>
+            <w:r>
+              <w:rPr>
+                <w:b w:val="1"/>
+                <w:bCs w:val="1"/>
+              </w:rPr>
+              <w:t xml:space="preserve">plan_formacion</w:t>
+            </w:r>
+          </w:p>
+        </w:tc>
+        <w:tc>
+          <w:tcPr>
+            <w:tcW w:w="5000" w:type="dxa"/>
+            <w:noWrap/>
+          </w:tcPr>
+          <w:p>
+            <w:pPr/>
+            <w:r>
+              <w:rPr/>
+              <w:t xml:space="preserve">2</w:t>
+            </w:r>
+          </w:p>
+        </w:tc>
+      </w:tr>
+      <w:tr>
+        <w:trPr/>
+        <w:tc>
+          <w:tcPr>
+            <w:tcW w:w="5000" w:type="dxa"/>
+            <w:noWrap/>
+          </w:tcPr>
+          <w:p>
+            <w:pPr/>
+            <w:r>
+              <w:rPr>
+                <w:b w:val="1"/>
+                <w:bCs w:val="1"/>
+              </w:rPr>
+              <w:t xml:space="preserve">capacidad_plan</w:t>
+            </w:r>
+          </w:p>
+        </w:tc>
+        <w:tc>
+          <w:tcPr>
+            <w:tcW w:w="5000" w:type="dxa"/>
+            <w:noWrap/>
+          </w:tcPr>
+          <w:p>
+            <w:pPr/>
+            <w:r>
+              <w:rPr/>
+              <w:t xml:space="preserve">1</w:t>
+            </w:r>
+          </w:p>
+        </w:tc>
+      </w:tr>
+      <w:tr>
+        <w:trPr/>
+        <w:tc>
+          <w:tcPr>
+            <w:tcW w:w="5000" w:type="dxa"/>
+            <w:noWrap/>
+          </w:tcPr>
+          <w:p>
+            <w:pPr/>
+            <w:r>
+              <w:rPr>
+                <w:b w:val="1"/>
+                <w:bCs w:val="1"/>
+              </w:rPr>
+              <w:t xml:space="preserve">puestos_aprendizaje</w:t>
+            </w:r>
+          </w:p>
+        </w:tc>
+        <w:tc>
+          <w:tcPr>
+            <w:tcW w:w="5000" w:type="dxa"/>
+            <w:noWrap/>
+          </w:tcPr>
+          <w:p>
+            <w:pPr/>
+            <w:r>
+              <w:rPr/>
+              <w:t xml:space="preserve">1</w:t>
+            </w:r>
+          </w:p>
+        </w:tc>
+      </w:tr>
+    </w:tbl>
+    <w:p/>
     <w:p>
       <w:pPr/>
       <w:r>
@@ -165,27 +548,121 @@
         <w:t xml:space="preserve">Sección 3 - Factores Socioeconómicos</w:t>
       </w:r>
     </w:p>
-    <w:p>
-      <w:pPr/>
-      <w:r>
-        <w:rPr/>
-        <w:t xml:space="preserve">apoyos_economicos: 3</w:t>
-      </w:r>
-    </w:p>
-    <w:p>
-      <w:pPr/>
-      <w:r>
-        <w:rPr/>
-        <w:t xml:space="preserve">menos_20km: 3</w:t>
-      </w:r>
-    </w:p>
-    <w:p>
-      <w:pPr/>
-      <w:r>
-        <w:rPr/>
-        <w:t xml:space="preserve">actividades_seguras: 3</w:t>
-      </w:r>
-    </w:p>
+    <w:tbl>
+      <w:tblGrid>
+        <w:gridCol w:w="5000" w:type="dxa"/>
+        <w:gridCol w:w="5000" w:type="dxa"/>
+      </w:tblGrid>
+      <w:tblPr>
+        <w:tblW w:w="5000" w:type="auto"/>
+        <w:tblLayout w:type="autofit"/>
+        <w:tblBorders>
+          <w:top w:val="single" w:sz="6" w:color="000000"/>
+          <w:left w:val="single" w:sz="6" w:color="000000"/>
+          <w:right w:val="single" w:sz="6" w:color="000000"/>
+          <w:bottom w:val="single" w:sz="6" w:color="000000"/>
+          <w:insideH w:val="single" w:sz="6" w:color="000000"/>
+          <w:insideV w:val="single" w:sz="6" w:color="000000"/>
+        </w:tblBorders>
+      </w:tblPr>
+      <w:tr>
+        <w:trPr/>
+        <w:tc>
+          <w:tcPr>
+            <w:tcW w:w="5000" w:type="dxa"/>
+            <w:noWrap/>
+          </w:tcPr>
+          <w:p>
+            <w:pPr/>
+            <w:r>
+              <w:rPr>
+                <w:b w:val="1"/>
+                <w:bCs w:val="1"/>
+              </w:rPr>
+              <w:t xml:space="preserve">apoyos_economicos</w:t>
+            </w:r>
+          </w:p>
+        </w:tc>
+        <w:tc>
+          <w:tcPr>
+            <w:tcW w:w="5000" w:type="dxa"/>
+            <w:noWrap/>
+          </w:tcPr>
+          <w:p>
+            <w:pPr/>
+            <w:r>
+              <w:rPr/>
+              <w:t xml:space="preserve">2</w:t>
+            </w:r>
+          </w:p>
+        </w:tc>
+      </w:tr>
+      <w:tr>
+        <w:trPr/>
+        <w:tc>
+          <w:tcPr>
+            <w:tcW w:w="5000" w:type="dxa"/>
+            <w:noWrap/>
+          </w:tcPr>
+          <w:p>
+            <w:pPr/>
+            <w:r>
+              <w:rPr>
+                <w:b w:val="1"/>
+                <w:bCs w:val="1"/>
+              </w:rPr>
+              <w:t xml:space="preserve">menos_20km</w:t>
+            </w:r>
+          </w:p>
+        </w:tc>
+        <w:tc>
+          <w:tcPr>
+            <w:tcW w:w="5000" w:type="dxa"/>
+            <w:noWrap/>
+          </w:tcPr>
+          <w:p>
+            <w:pPr/>
+            <w:r>
+              <w:rPr/>
+              <w:t xml:space="preserve">2</w:t>
+            </w:r>
+          </w:p>
+        </w:tc>
+      </w:tr>
+      <w:tr>
+        <w:trPr/>
+        <w:tc>
+          <w:tcPr>
+            <w:tcW w:w="5000" w:type="dxa"/>
+            <w:noWrap/>
+          </w:tcPr>
+          <w:p>
+            <w:pPr/>
+            <w:r>
+              <w:rPr>
+                <w:b w:val="1"/>
+                <w:bCs w:val="1"/>
+              </w:rPr>
+              <w:t xml:space="preserve">actividades_seguras</w:t>
+            </w:r>
+          </w:p>
+        </w:tc>
+        <w:tc>
+          <w:tcPr>
+            <w:tcW w:w="5000" w:type="dxa"/>
+            <w:noWrap/>
+          </w:tcPr>
+          <w:p>
+            <w:pPr/>
+            <w:r>
+              <w:rPr/>
+              <w:t xml:space="preserve">1</w:t>
+            </w:r>
+          </w:p>
+        </w:tc>
+      </w:tr>
+    </w:tbl>
+    <w:p/>
     <w:p>
       <w:pPr/>
       <w:r>
@@ -209,7 +686,7 @@
       <w:pPr/>
       <w:r>
         <w:rPr/>
-        <w:t xml:space="preserve">Nombre: Carlos Millan</w:t>
+        <w:t xml:space="preserve">Nombre: CARLOS</w:t>
       </w:r>
     </w:p>
     <w:sectPr>

</xml_diff>